<commit_message>
change some of dr. nashwan notes
</commit_message>
<xml_diff>
--- a/اطروحة مشورع التخريج لنيل درجة الباكلوريوس.docx
+++ b/اطروحة مشورع التخريج لنيل درجة الباكلوريوس.docx
@@ -2589,7 +2589,14 @@
           <w:rFonts w:hint="cs"/>
           <w:rtl/>
         </w:rPr>
-        <w:t xml:space="preserve"> أو مراكز طبية</w:t>
+        <w:t xml:space="preserve"> أو </w:t>
+      </w:r>
+      <w:r>
+        <w:rPr>
+          <w:rFonts w:hint="cs"/>
+          <w:rtl/>
+        </w:rPr>
+        <w:t>بنوك الدم</w:t>
       </w:r>
       <w:r>
         <w:rPr>
@@ -2631,7 +2638,23 @@
           <w:rFonts w:hint="cs"/>
           <w:rtl/>
         </w:rPr>
-        <w:t xml:space="preserve">يمكن للمستفيد البحث عن متبرعين ومراكز طبية بناء على تحديد المنطقة وزمرة دم المحتاج، بحيث يتم عرض المتبرعين المتوفرين </w:t>
+        <w:t xml:space="preserve">يمكن للمستفيد البحث عن متبرعين </w:t>
+      </w:r>
+      <w:r>
+        <w:rPr>
+          <w:rFonts w:hint="cs"/>
+          <w:rtl/>
+        </w:rPr>
+        <w:t>وبنوك الدم</w:t>
+      </w:r>
+      <w:bookmarkStart w:id="11" w:name="_GoBack"/>
+      <w:bookmarkEnd w:id="11"/>
+      <w:r>
+        <w:rPr>
+          <w:rFonts w:hint="cs"/>
+          <w:rtl/>
+        </w:rPr>
+        <w:t xml:space="preserve"> بناء على تحديد المنطقة وزمرة دم المحتاج، بحيث يتم عرض المتبرعين المتوفرين </w:t>
       </w:r>
       <w:r>
         <w:rPr>
@@ -2772,7 +2795,7 @@
           <w:numId w:val="0"/>
         </w:numPr>
       </w:pPr>
-      <w:bookmarkStart w:id="11" w:name="_Toc122887710"/>
+      <w:bookmarkStart w:id="12" w:name="_Toc122887710"/>
       <w:r>
         <w:rPr>
           <w:rFonts w:hint="cs"/>
@@ -2785,7 +2808,7 @@
       <w:r>
         <w:t>(Index of contents)</w:t>
       </w:r>
-      <w:bookmarkEnd w:id="11"/>
+      <w:bookmarkEnd w:id="12"/>
     </w:p>
     <w:sdt>
       <w:sdtPr>
@@ -5755,7 +5778,23 @@
                 <w:noProof/>
                 <w:rtl/>
               </w:rPr>
-              <w:t xml:space="preserve">نبذة عن المشروع </w:t>
+              <w:t>نبذة ع</w:t>
+            </w:r>
+            <w:r>
+              <w:rPr>
+                <w:rStyle w:val="Hyperlink"/>
+                <w:noProof/>
+                <w:rtl/>
+              </w:rPr>
+              <w:t>ن</w:t>
+            </w:r>
+            <w:r>
+              <w:rPr>
+                <w:rStyle w:val="Hyperlink"/>
+                <w:noProof/>
+                <w:rtl/>
+              </w:rPr>
+              <w:t xml:space="preserve"> المشروع </w:t>
             </w:r>
             <w:r>
               <w:rPr>
@@ -9975,7 +10014,7 @@
           <w:numId w:val="0"/>
         </w:numPr>
       </w:pPr>
-      <w:bookmarkStart w:id="12" w:name="_Toc122887711"/>
+      <w:bookmarkStart w:id="13" w:name="_Toc122887711"/>
       <w:r>
         <w:rPr>
           <w:rFonts w:hint="cs"/>
@@ -9993,7 +10032,7 @@
       <w:r>
         <w:t>)</w:t>
       </w:r>
-      <w:bookmarkEnd w:id="12"/>
+      <w:bookmarkEnd w:id="13"/>
     </w:p>
     <w:p>
       <w:pPr>
@@ -10103,7 +10142,7 @@
           <w:numId w:val="0"/>
         </w:numPr>
       </w:pPr>
-      <w:bookmarkStart w:id="13" w:name="_Toc122887712"/>
+      <w:bookmarkStart w:id="14" w:name="_Toc122887712"/>
       <w:r>
         <w:rPr>
           <w:rFonts w:hint="cs"/>
@@ -10122,7 +10161,7 @@
       <w:r>
         <w:t>)</w:t>
       </w:r>
-      <w:bookmarkEnd w:id="13"/>
+      <w:bookmarkEnd w:id="14"/>
     </w:p>
     <w:p/>
     <w:p/>
@@ -10192,7 +10231,7 @@
           <w:lang w:bidi="ar-AE"/>
         </w:rPr>
       </w:pPr>
-      <w:bookmarkStart w:id="14" w:name="_Toc122887713"/>
+      <w:bookmarkStart w:id="15" w:name="_Toc122887713"/>
       <w:r>
         <w:rPr>
           <w:rFonts w:hint="cs"/>
@@ -10211,7 +10250,7 @@
       <w:r>
         <w:t>)</w:t>
       </w:r>
-      <w:bookmarkEnd w:id="14"/>
+      <w:bookmarkEnd w:id="15"/>
       <w:r>
         <w:rPr>
           <w:rFonts w:hint="cs"/>
@@ -10462,7 +10501,7 @@
           <w:rtl/>
         </w:rPr>
       </w:pPr>
-      <w:bookmarkStart w:id="15" w:name="_Toc122887714"/>
+      <w:bookmarkStart w:id="16" w:name="_Toc122887714"/>
       <w:r>
         <w:rPr>
           <w:rFonts w:hint="cs"/>
@@ -10472,7 +10511,7 @@
         </w:rPr>
         <w:t>الفصل الأول</w:t>
       </w:r>
-      <w:bookmarkEnd w:id="15"/>
+      <w:bookmarkEnd w:id="16"/>
     </w:p>
     <w:p>
       <w:pPr>
@@ -10583,7 +10622,7 @@
       <w:pPr>
         <w:pStyle w:val="Heading1"/>
       </w:pPr>
-      <w:bookmarkStart w:id="16" w:name="_Toc122887715"/>
+      <w:bookmarkStart w:id="17" w:name="_Toc122887715"/>
       <w:r>
         <w:rPr>
           <w:rFonts w:hint="cs"/>
@@ -10599,7 +10638,7 @@
         </w:rPr>
         <w:t>الدراسة التمهيدية</w:t>
       </w:r>
-      <w:bookmarkEnd w:id="16"/>
+      <w:bookmarkEnd w:id="17"/>
     </w:p>
     <w:p>
       <w:pPr>
@@ -10609,7 +10648,7 @@
           <w:rtl/>
         </w:rPr>
       </w:pPr>
-      <w:bookmarkStart w:id="17" w:name="_Toc122887716"/>
+      <w:bookmarkStart w:id="18" w:name="_Toc122887716"/>
       <w:r>
         <w:rPr>
           <w:rFonts w:hint="cs"/>
@@ -10629,7 +10668,7 @@
       <w:r>
         <w:t>(Introduction)</w:t>
       </w:r>
-      <w:bookmarkEnd w:id="17"/>
+      <w:bookmarkEnd w:id="18"/>
     </w:p>
     <w:p>
       <w:pPr>
@@ -11072,7 +11111,7 @@
       <w:pPr>
         <w:pStyle w:val="Heading2"/>
       </w:pPr>
-      <w:bookmarkStart w:id="18" w:name="_Toc122887717"/>
+      <w:bookmarkStart w:id="19" w:name="_Toc122887717"/>
       <w:r>
         <w:rPr>
           <w:rFonts w:hint="cs"/>
@@ -11101,7 +11140,7 @@
       <w:r>
         <w:t>(Project Problem)</w:t>
       </w:r>
-      <w:bookmarkEnd w:id="18"/>
+      <w:bookmarkEnd w:id="19"/>
     </w:p>
     <w:p>
       <w:pPr>
@@ -11193,7 +11232,21 @@
           <w:rFonts w:cs="Times New Roman"/>
           <w:rtl/>
         </w:rPr>
-        <w:t>إسعاف المحتاج إلى مركز طبي لا يوجد لديه مخزون من الزمر المناسبة للمحتاج.</w:t>
+        <w:t xml:space="preserve">إسعاف المحتاج إلى </w:t>
+      </w:r>
+      <w:r>
+        <w:rPr>
+          <w:rFonts w:cs="Times New Roman" w:hint="cs"/>
+          <w:rtl/>
+        </w:rPr>
+        <w:t>بنك دم</w:t>
+      </w:r>
+      <w:r>
+        <w:rPr>
+          <w:rFonts w:cs="Times New Roman"/>
+          <w:rtl/>
+        </w:rPr>
+        <w:t xml:space="preserve"> لا يوجد لديه مخزون من الزمر المناسبة للمحتاج.</w:t>
       </w:r>
     </w:p>
     <w:p>
@@ -11220,7 +11273,7 @@
           <w:rtl/>
         </w:rPr>
       </w:pPr>
-      <w:bookmarkStart w:id="19" w:name="_Toc122887718"/>
+      <w:bookmarkStart w:id="20" w:name="_Toc122887718"/>
       <w:r>
         <w:rPr>
           <w:rFonts w:hint="cs"/>
@@ -11270,7 +11323,7 @@
       <w:r>
         <w:t>)</w:t>
       </w:r>
-      <w:bookmarkEnd w:id="19"/>
+      <w:bookmarkEnd w:id="20"/>
     </w:p>
     <w:p>
       <w:pPr>
@@ -11292,7 +11345,14 @@
           <w:rFonts w:hint="cs"/>
           <w:rtl/>
         </w:rPr>
-        <w:t xml:space="preserve"> أو مركز طبي بوفر الدم</w:t>
+        <w:t xml:space="preserve"> أو </w:t>
+      </w:r>
+      <w:r>
+        <w:rPr>
+          <w:rFonts w:hint="cs"/>
+          <w:rtl/>
+        </w:rPr>
+        <w:t>بنك دم</w:t>
       </w:r>
       <w:r>
         <w:rPr>
@@ -11327,7 +11387,7 @@
           <w:rtl/>
         </w:rPr>
       </w:pPr>
-      <w:bookmarkStart w:id="20" w:name="_Toc122887719"/>
+      <w:bookmarkStart w:id="21" w:name="_Toc122887719"/>
       <w:r>
         <w:rPr>
           <w:rFonts w:hint="cs"/>
@@ -11371,7 +11431,7 @@
       <w:r>
         <w:t>(Project Importance)</w:t>
       </w:r>
-      <w:bookmarkEnd w:id="20"/>
+      <w:bookmarkEnd w:id="21"/>
     </w:p>
     <w:p>
       <w:pPr>
@@ -11440,7 +11500,21 @@
           <w:rFonts w:hint="cs"/>
           <w:rtl/>
         </w:rPr>
-        <w:t xml:space="preserve"> إلى الكثير من المتبرعين بالدم، أو المراكز الطبية </w:t>
+        <w:t xml:space="preserve"> إلى الكثير من المتبرعين بالدم، أو </w:t>
+      </w:r>
+      <w:r>
+        <w:rPr>
+          <w:rFonts w:hint="cs"/>
+          <w:rtl/>
+        </w:rPr>
+        <w:t>بنوك الدم</w:t>
+      </w:r>
+      <w:r>
+        <w:rPr>
+          <w:rFonts w:hint="cs"/>
+          <w:rtl/>
+        </w:rPr>
+        <w:t xml:space="preserve"> </w:t>
       </w:r>
       <w:r>
         <w:rPr>
@@ -11571,7 +11645,7 @@
           <w:rtl/>
         </w:rPr>
       </w:pPr>
-      <w:bookmarkStart w:id="21" w:name="_Toc122887720"/>
+      <w:bookmarkStart w:id="22" w:name="_Toc122887720"/>
       <w:r>
         <w:rPr>
           <w:rFonts w:hint="cs"/>
@@ -11591,7 +11665,7 @@
       <w:r>
         <w:t>(Limitation of the Project)</w:t>
       </w:r>
-      <w:bookmarkEnd w:id="21"/>
+      <w:bookmarkEnd w:id="22"/>
     </w:p>
     <w:p>
       <w:pPr>
@@ -11652,7 +11726,21 @@
           <w:rFonts w:hint="cs"/>
           <w:rtl/>
         </w:rPr>
-        <w:t>أي مستخدم أو مركز طبي في الجمهورية اليمنية.</w:t>
+        <w:t xml:space="preserve">أي مستخدم أو </w:t>
+      </w:r>
+      <w:r>
+        <w:rPr>
+          <w:rFonts w:hint="cs"/>
+          <w:rtl/>
+        </w:rPr>
+        <w:t>بنك دم</w:t>
+      </w:r>
+      <w:r>
+        <w:rPr>
+          <w:rFonts w:hint="cs"/>
+          <w:rtl/>
+        </w:rPr>
+        <w:t xml:space="preserve"> في الجمهورية اليمنية.</w:t>
       </w:r>
     </w:p>
     <w:p>
@@ -11684,7 +11772,21 @@
           <w:rFonts w:hint="cs"/>
           <w:rtl/>
         </w:rPr>
-        <w:t>تمكين المستخدم من البحث عن متبرع أو مركز طبي.</w:t>
+        <w:t xml:space="preserve">تمكين المستخدم من البحث عن متبرع أو </w:t>
+      </w:r>
+      <w:r>
+        <w:rPr>
+          <w:rFonts w:hint="cs"/>
+          <w:rtl/>
+        </w:rPr>
+        <w:t>بنك دم</w:t>
+      </w:r>
+      <w:r>
+        <w:rPr>
+          <w:rFonts w:hint="cs"/>
+          <w:rtl/>
+        </w:rPr>
+        <w:t>.</w:t>
       </w:r>
     </w:p>
     <w:p>
@@ -11700,7 +11802,21 @@
           <w:rFonts w:hint="cs"/>
           <w:rtl/>
         </w:rPr>
-        <w:t>تمكين المستخدم من التسجيل كمتبرع أو مركز طبي.</w:t>
+        <w:t xml:space="preserve">تمكين المستخدم من التسجيل كمتبرع أو </w:t>
+      </w:r>
+      <w:r>
+        <w:rPr>
+          <w:rFonts w:hint="cs"/>
+          <w:rtl/>
+        </w:rPr>
+        <w:t>بنك دم</w:t>
+      </w:r>
+      <w:r>
+        <w:rPr>
+          <w:rFonts w:hint="cs"/>
+          <w:rtl/>
+        </w:rPr>
+        <w:t>.</w:t>
       </w:r>
     </w:p>
     <w:p>
@@ -11834,7 +11950,7 @@
           <w:rtl/>
         </w:rPr>
       </w:pPr>
-      <w:bookmarkStart w:id="22" w:name="_Toc122887721"/>
+      <w:bookmarkStart w:id="23" w:name="_Toc122887721"/>
       <w:r>
         <w:rPr>
           <w:rFonts w:hint="cs"/>
@@ -11855,9 +11971,15 @@
       <w:r>
         <w:t>(Project Methodology)</w:t>
       </w:r>
-      <w:bookmarkEnd w:id="22"/>
-    </w:p>
-    <w:p>
+      <w:bookmarkEnd w:id="23"/>
+    </w:p>
+    <w:p>
+      <w:pPr>
+        <w:rPr>
+          <w:rFonts w:cs="Times New Roman"/>
+          <w:rtl/>
+        </w:rPr>
+      </w:pPr>
       <w:r>
         <w:rPr>
           <w:rFonts w:hint="cs"/>
@@ -11923,6 +12045,64 @@
           <w:rtl/>
         </w:rPr>
         <w:t>[2]</w:t>
+      </w:r>
+    </w:p>
+    <w:p>
+      <w:r>
+        <w:rPr>
+          <w:rFonts w:cs="Times New Roman"/>
+          <w:rtl/>
+        </w:rPr>
+        <w:t>لأن قواعد البيانات</w:t>
+      </w:r>
+      <w:r>
+        <w:rPr>
+          <w:rFonts w:cs="Times New Roman" w:hint="cs"/>
+          <w:rtl/>
+        </w:rPr>
+        <w:t xml:space="preserve"> التي تم استخدامها كانت</w:t>
+      </w:r>
+      <w:r>
+        <w:rPr>
+          <w:rFonts w:cs="Times New Roman"/>
+          <w:rtl/>
+        </w:rPr>
+        <w:t xml:space="preserve"> كائنية التوجه </w:t>
+      </w:r>
+      <w:r>
+        <w:rPr>
+          <w:rFonts w:cs="Times New Roman" w:hint="cs"/>
+          <w:rtl/>
+        </w:rPr>
+        <w:t xml:space="preserve">الربط بين الجداول فيها </w:t>
+      </w:r>
+      <w:r>
+        <w:rPr>
+          <w:rFonts w:cs="Times New Roman"/>
+          <w:rtl/>
+        </w:rPr>
+        <w:t>فيها ربط فيزيائي للعلاقات في الجداول</w:t>
+      </w:r>
+      <w:r>
+        <w:rPr>
+          <w:rFonts w:hint="cs"/>
+          <w:rtl/>
+        </w:rPr>
+        <w:t xml:space="preserve"> </w:t>
+      </w:r>
+      <w:r>
+        <w:rPr>
+          <w:rFonts w:cs="Times New Roman"/>
+          <w:rtl/>
+        </w:rPr>
+        <w:t>ولأن الطريقة التقليدية تتطلب تحليل وتجميع مكثف لكل المتطلبات في نطاق العمل</w:t>
+      </w:r>
+      <w:r>
+        <w:rPr>
+          <w:rFonts w:cs="Times New Roman" w:hint="cs"/>
+          <w:rtl/>
+        </w:rPr>
+        <w:t>.</w:t>
       </w:r>
     </w:p>
     <w:p>
@@ -11953,7 +12133,7 @@
             <v:path o:extrusionok="f" gradientshapeok="t" o:connecttype="rect"/>
             <o:lock v:ext="edit" aspectratio="t"/>
           </v:shapetype>
-          <v:shape id="_x0000_i1025" type="#_x0000_t75" style="width:336.25pt;height:2in">
+          <v:shape id="_x0000_i1035" type="#_x0000_t75" style="width:336pt;height:2in">
             <v:imagedata r:id="rId12" o:title="agile2"/>
           </v:shape>
         </w:pict>
@@ -12118,14 +12298,13 @@
       <w:pPr>
         <w:pStyle w:val="Heading2"/>
       </w:pPr>
-      <w:bookmarkStart w:id="23" w:name="_Toc122887722"/>
+      <w:bookmarkStart w:id="24" w:name="_Toc122887722"/>
       <w:r>
         <w:rPr>
           <w:rFonts w:hint="cs"/>
           <w:szCs w:val="28"/>
           <w:rtl/>
         </w:rPr>
-        <w:lastRenderedPageBreak/>
         <w:t>المخطط الزمني للمشروع</w:t>
       </w:r>
       <w:r>
@@ -12139,7 +12318,7 @@
       <w:r>
         <w:t>(Planning Time of the Project)</w:t>
       </w:r>
-      <w:bookmarkEnd w:id="23"/>
+      <w:bookmarkEnd w:id="24"/>
     </w:p>
     <w:p>
       <w:pPr>
@@ -12352,7 +12531,7 @@
           <w:rtl/>
         </w:rPr>
       </w:pPr>
-      <w:bookmarkStart w:id="24" w:name="_Toc122887723"/>
+      <w:bookmarkStart w:id="25" w:name="_Toc122887723"/>
       <w:r>
         <w:rPr>
           <w:rFonts w:hint="cs"/>
@@ -12365,7 +12544,7 @@
       <w:r>
         <w:t>(Chapter Summery)</w:t>
       </w:r>
-      <w:bookmarkEnd w:id="24"/>
+      <w:bookmarkEnd w:id="25"/>
     </w:p>
     <w:p>
       <w:pPr>
@@ -12411,6 +12590,9 @@
     <w:p>
       <w:pPr>
         <w:pStyle w:val="ListParagraph"/>
+        <w:rPr>
+          <w:rFonts w:hint="cs"/>
+        </w:rPr>
       </w:pPr>
     </w:p>
     <w:p>
@@ -12597,7 +12779,7 @@
           <w:rtl/>
         </w:rPr>
       </w:pPr>
-      <w:bookmarkStart w:id="25" w:name="_Toc122887724"/>
+      <w:bookmarkStart w:id="26" w:name="_Toc122887724"/>
       <w:r>
         <w:rPr>
           <w:rFonts w:hint="cs"/>
@@ -12607,7 +12789,7 @@
         </w:rPr>
         <w:t>الفصل الثاني</w:t>
       </w:r>
-      <w:bookmarkEnd w:id="25"/>
+      <w:bookmarkEnd w:id="26"/>
     </w:p>
     <w:p>
       <w:pPr>
@@ -12757,7 +12939,7 @@
           <w:rtl/>
         </w:rPr>
       </w:pPr>
-      <w:bookmarkStart w:id="26" w:name="_Toc122887725"/>
+      <w:bookmarkStart w:id="27" w:name="_Toc122887725"/>
       <w:r>
         <w:rPr>
           <w:rFonts w:hint="cs"/>
@@ -12766,13 +12948,13 @@
         <w:lastRenderedPageBreak/>
         <w:t>الاطار النظري والدراسات السابقة</w:t>
       </w:r>
-      <w:bookmarkEnd w:id="26"/>
+      <w:bookmarkEnd w:id="27"/>
     </w:p>
     <w:p>
       <w:pPr>
         <w:pStyle w:val="Heading2"/>
       </w:pPr>
-      <w:bookmarkStart w:id="27" w:name="_Toc122887726"/>
+      <w:bookmarkStart w:id="28" w:name="_Toc122887726"/>
       <w:r>
         <w:rPr>
           <w:rFonts w:hint="cs"/>
@@ -12784,7 +12966,7 @@
       <w:r>
         <w:t>(Introduction)</w:t>
       </w:r>
-      <w:bookmarkEnd w:id="27"/>
+      <w:bookmarkEnd w:id="28"/>
     </w:p>
     <w:p>
       <w:pPr>
@@ -13114,7 +13296,7 @@
           <w:rtl/>
         </w:rPr>
       </w:pPr>
-      <w:bookmarkStart w:id="28" w:name="_Toc122887727"/>
+      <w:bookmarkStart w:id="29" w:name="_Toc122887727"/>
       <w:r>
         <w:rPr>
           <w:rFonts w:hint="cs"/>
@@ -13148,7 +13330,7 @@
       <w:r>
         <w:t>)</w:t>
       </w:r>
-      <w:bookmarkEnd w:id="28"/>
+      <w:bookmarkEnd w:id="29"/>
     </w:p>
     <w:p>
       <w:pPr>
@@ -14054,7 +14236,7 @@
         </w:rPr>
         <w:lastRenderedPageBreak/>
         <w:pict>
-          <v:shape id="_x0000_i1026" type="#_x0000_t75" style="width:368.15pt;height:321.3pt">
+          <v:shape id="_x0000_i1034" type="#_x0000_t75" style="width:368.25pt;height:321pt">
             <v:imagedata r:id="rId13" o:title="توافق فصائل الدم"/>
           </v:shape>
         </w:pict>
@@ -14110,7 +14292,381 @@
           <w:rtl/>
         </w:rPr>
       </w:pPr>
-      <w:bookmarkStart w:id="29" w:name="_Toc122887728"/>
+      <w:bookmarkStart w:id="30" w:name="_Toc122887728"/>
+      <w:r>
+        <w:rPr>
+          <w:rFonts w:hint="cs"/>
+          <w:rtl/>
+        </w:rPr>
+        <w:t>نبذة عامة عن قواعد البيانات كا</w:t>
+      </w:r>
+      <w:r>
+        <w:rPr>
+          <w:rFonts w:hint="cs"/>
+          <w:rtl/>
+        </w:rPr>
+        <w:t>ئنية التوجه (</w:t>
+      </w:r>
+      <w:r>
+        <w:t>OODBMS</w:t>
+      </w:r>
+      <w:r>
+        <w:rPr>
+          <w:rFonts w:hint="cs"/>
+          <w:rtl/>
+        </w:rPr>
+        <w:t>)</w:t>
+      </w:r>
+    </w:p>
+    <w:p>
+      <w:pPr>
+        <w:pStyle w:val="ListParagraph"/>
+        <w:numPr>
+          <w:ilvl w:val="1"/>
+          <w:numId w:val="17"/>
+        </w:numPr>
+        <w:rPr>
+          <w:rFonts w:hint="cs"/>
+        </w:rPr>
+      </w:pPr>
+      <w:r>
+        <w:rPr>
+          <w:rFonts w:hint="cs"/>
+          <w:rtl/>
+        </w:rPr>
+        <w:t>أنظمة إدارة قواعد البيانات:</w:t>
+      </w:r>
+    </w:p>
+    <w:p>
+      <w:pPr>
+        <w:ind w:left="1080" w:firstLine="360"/>
+        <w:rPr>
+          <w:rFonts w:hint="cs"/>
+        </w:rPr>
+      </w:pPr>
+      <w:r>
+        <w:rPr>
+          <w:rFonts w:cs="Times New Roman"/>
+          <w:rtl/>
+        </w:rPr>
+        <w:t>نظام إدارة قواعد البيانات (</w:t>
+      </w:r>
+      <w:r>
+        <w:t>DBMS</w:t>
+      </w:r>
+      <w:r>
+        <w:rPr>
+          <w:rFonts w:cs="Times New Roman"/>
+          <w:rtl/>
+        </w:rPr>
+        <w:t xml:space="preserve">) هو البرنامج الذي يسمح للكمبيوتر بتخزين البيانات واستردادها وإضافتها وحذفها وتعديلها. يدير نظام </w:t>
+      </w:r>
+      <w:r>
+        <w:t>DBMS</w:t>
+      </w:r>
+      <w:r>
+        <w:rPr>
+          <w:rFonts w:cs="Times New Roman"/>
+          <w:rtl/>
+        </w:rPr>
+        <w:t xml:space="preserve"> جميع الجوانب الأساسية لقاعدة البيانات ، بما في ذلك إدارة معالجة البيانات ، مثل مصادقة المستخدم ، بالإضافة إلى إدخال البيانات أو استخراجها. يحدد نظام </w:t>
+      </w:r>
+      <w:r>
+        <w:t>DBMS</w:t>
+      </w:r>
+      <w:r>
+        <w:rPr>
+          <w:rFonts w:cs="Times New Roman"/>
+          <w:rtl/>
+        </w:rPr>
+        <w:t xml:space="preserve"> ما يسمى مخطط البيانات ، أو البنية التي يتم تخزين البيانات بها.</w:t>
+      </w:r>
+    </w:p>
+    <w:p>
+      <w:pPr>
+        <w:pStyle w:val="ListParagraph"/>
+        <w:numPr>
+          <w:ilvl w:val="1"/>
+          <w:numId w:val="17"/>
+        </w:numPr>
+      </w:pPr>
+      <w:r>
+        <w:rPr>
+          <w:rFonts w:hint="cs"/>
+          <w:rtl/>
+        </w:rPr>
+        <w:t>نظام إدارة قواعد</w:t>
+      </w:r>
+      <w:r>
+        <w:rPr>
+          <w:rFonts w:hint="cs"/>
+          <w:rtl/>
+        </w:rPr>
+        <w:t xml:space="preserve"> البيانات كائنية التوجه (</w:t>
+      </w:r>
+      <w:r>
+        <w:t>OODBMS</w:t>
+      </w:r>
+      <w:r>
+        <w:rPr>
+          <w:rFonts w:hint="cs"/>
+          <w:rtl/>
+        </w:rPr>
+        <w:t>):</w:t>
+      </w:r>
+    </w:p>
+    <w:p>
+      <w:pPr>
+        <w:ind w:left="720" w:firstLine="216"/>
+        <w:rPr>
+          <w:rFonts w:cs="Times New Roman"/>
+          <w:rtl/>
+        </w:rPr>
+      </w:pPr>
+      <w:r>
+        <w:rPr>
+          <w:rFonts w:cs="Times New Roman" w:hint="cs"/>
+          <w:rtl/>
+        </w:rPr>
+        <w:t>أصبح ا</w:t>
+      </w:r>
+      <w:r>
+        <w:rPr>
+          <w:rFonts w:cs="Times New Roman"/>
+          <w:rtl/>
+        </w:rPr>
+        <w:t>لاتجاه الحالي في لغات البرمجة هو استخدام الكائنات، وبالتالي صنع نظام إدارة قاعدة بيانات</w:t>
+      </w:r>
+      <w:r>
+        <w:rPr>
+          <w:rFonts w:cs="Times New Roman" w:hint="cs"/>
+          <w:rtl/>
+        </w:rPr>
+        <w:t xml:space="preserve"> من نوع </w:t>
+      </w:r>
+      <w:proofErr w:type="spellStart"/>
+      <w:r>
+        <w:rPr>
+          <w:rFonts w:cs="Times New Roman"/>
+        </w:rPr>
+        <w:t>NoSQL</w:t>
+      </w:r>
+      <w:proofErr w:type="spellEnd"/>
+      <w:r>
+        <w:rPr>
+          <w:rFonts w:cs="Times New Roman"/>
+          <w:rtl/>
+        </w:rPr>
+        <w:t xml:space="preserve"> </w:t>
+      </w:r>
+      <w:r>
+        <w:rPr>
+          <w:rFonts w:cs="Times New Roman" w:hint="cs"/>
+          <w:rtl/>
+        </w:rPr>
+        <w:t xml:space="preserve">(الغير مهيكلة) والتي تعتمد في طبيعتها على مبدأ </w:t>
+      </w:r>
+      <w:r>
+        <w:rPr>
+          <w:rFonts w:cs="Times New Roman"/>
+          <w:rtl/>
+        </w:rPr>
+        <w:t>كائنية التوجه</w:t>
+      </w:r>
+      <w:r>
+        <w:rPr>
+          <w:rFonts w:cs="Times New Roman" w:hint="cs"/>
+          <w:rtl/>
+        </w:rPr>
+        <w:t>.</w:t>
+      </w:r>
+    </w:p>
+    <w:p>
+      <w:pPr>
+        <w:ind w:left="720" w:firstLine="216"/>
+        <w:rPr>
+          <w:rFonts w:cs="Times New Roman"/>
+          <w:rtl/>
+        </w:rPr>
+      </w:pPr>
+      <w:r>
+        <w:rPr>
+          <w:rFonts w:cs="Times New Roman" w:hint="cs"/>
+          <w:rtl/>
+        </w:rPr>
+        <w:lastRenderedPageBreak/>
+        <w:t xml:space="preserve">يعد </w:t>
+      </w:r>
+      <w:r>
+        <w:rPr>
+          <w:rFonts w:cs="Times New Roman"/>
+          <w:rtl/>
+        </w:rPr>
+        <w:t>(</w:t>
+      </w:r>
+      <w:r>
+        <w:t>OODBMS</w:t>
+      </w:r>
+      <w:r>
+        <w:rPr>
+          <w:rFonts w:cs="Times New Roman"/>
+          <w:rtl/>
+        </w:rPr>
+        <w:t xml:space="preserve">) </w:t>
+      </w:r>
+      <w:r>
+        <w:rPr>
+          <w:rFonts w:cs="Times New Roman"/>
+          <w:rtl/>
+        </w:rPr>
+        <w:t>مثالي</w:t>
+      </w:r>
+      <w:r>
+        <w:rPr>
+          <w:rFonts w:cs="Times New Roman"/>
+          <w:rtl/>
+        </w:rPr>
+        <w:t xml:space="preserve"> للمبرمجين المتوجهين نحو الكائن لأن باستطاعتهم تطوير المنتج، وتخزينه ككائنات، ويمكنهم تكرار أو تعديل الكائنات من أجل صناعة كائنات جديدة في هي نظام إدارة قاعدة بيانات كائنية التوجيه (</w:t>
+      </w:r>
+      <w:r>
+        <w:t>OODBMS</w:t>
+      </w:r>
+      <w:r>
+        <w:rPr>
+          <w:rFonts w:cs="Times New Roman"/>
+          <w:rtl/>
+        </w:rPr>
+        <w:t>)</w:t>
+      </w:r>
+      <w:r>
+        <w:rPr>
+          <w:rFonts w:cs="Times New Roman" w:hint="cs"/>
+          <w:rtl/>
+        </w:rPr>
+        <w:t xml:space="preserve">، </w:t>
+      </w:r>
+      <w:r>
+        <w:rPr>
+          <w:rFonts w:cs="Times New Roman"/>
+          <w:rtl/>
+        </w:rPr>
+        <w:t>وفائدة أخرى ل</w:t>
+      </w:r>
+      <w:r>
+        <w:rPr>
+          <w:rFonts w:cs="Times New Roman" w:hint="cs"/>
+          <w:rtl/>
+        </w:rPr>
+        <w:t xml:space="preserve">هذا النوع من الأنظمة </w:t>
+      </w:r>
+      <w:r>
+        <w:rPr>
+          <w:rFonts w:cs="Times New Roman"/>
+          <w:rtl/>
+        </w:rPr>
+        <w:t>هي أنه يمكن برمجته بفروق إجرائية صغيرة بدون التأثير على كامل النظام.</w:t>
+      </w:r>
+      <w:r>
+        <w:rPr>
+          <w:rFonts w:cs="Times New Roman" w:hint="cs"/>
+          <w:rtl/>
+        </w:rPr>
+        <w:t>[18]</w:t>
+      </w:r>
+    </w:p>
+    <w:p>
+      <w:pPr>
+        <w:ind w:left="720" w:firstLine="144"/>
+        <w:rPr>
+          <w:rFonts w:hint="cs"/>
+          <w:rtl/>
+        </w:rPr>
+      </w:pPr>
+      <w:r>
+        <w:rPr>
+          <w:rFonts w:hint="cs"/>
+          <w:rtl/>
+        </w:rPr>
+        <w:t>إضافة إلى أن هذا النوع من أنظمة إدارة قواعد البيانات لا يعتمد على مفهوم العلاقات و الربط في المفاتيح بين الجداول</w:t>
+      </w:r>
+      <w:r>
+        <w:rPr>
+          <w:rFonts w:hint="cs"/>
+          <w:rtl/>
+        </w:rPr>
+        <w:t xml:space="preserve"> فيزيائيا إنما يكون الربط منطقياً</w:t>
+      </w:r>
+      <w:r>
+        <w:rPr>
+          <w:rFonts w:hint="cs"/>
+          <w:rtl/>
+        </w:rPr>
+        <w:t xml:space="preserve"> </w:t>
+      </w:r>
+      <w:r>
+        <w:rPr>
+          <w:rFonts w:hint="cs"/>
+          <w:rtl/>
+        </w:rPr>
+        <w:t>و</w:t>
+      </w:r>
+      <w:r>
+        <w:rPr>
+          <w:rFonts w:hint="cs"/>
+          <w:rtl/>
+        </w:rPr>
+        <w:t>تسمى</w:t>
+      </w:r>
+      <w:r>
+        <w:rPr>
+          <w:rFonts w:hint="cs"/>
+          <w:rtl/>
+        </w:rPr>
+        <w:t xml:space="preserve"> الجداول</w:t>
+      </w:r>
+      <w:r>
+        <w:rPr>
+          <w:rFonts w:hint="cs"/>
+          <w:rtl/>
+        </w:rPr>
+        <w:t xml:space="preserve"> في هذا النوع من الأنظمة بال </w:t>
+      </w:r>
+      <w:r>
+        <w:t>collection</w:t>
+      </w:r>
+      <w:r>
+        <w:rPr>
+          <w:rFonts w:hint="cs"/>
+          <w:rtl/>
+        </w:rPr>
+        <w:t xml:space="preserve"> وكل صف فيه يسمى </w:t>
+      </w:r>
+      <w:r>
+        <w:t>document</w:t>
+      </w:r>
+      <w:r>
+        <w:rPr>
+          <w:rFonts w:hint="cs"/>
+          <w:rtl/>
+        </w:rPr>
+        <w:t>.</w:t>
+      </w:r>
+    </w:p>
+    <w:p>
+      <w:pPr>
+        <w:ind w:firstLine="0"/>
+        <w:rPr>
+          <w:rFonts w:hint="cs"/>
+        </w:rPr>
+      </w:pPr>
+    </w:p>
+    <w:p>
+      <w:pPr>
+        <w:pStyle w:val="Heading2"/>
+        <w:rPr>
+          <w:rtl/>
+        </w:rPr>
+      </w:pPr>
       <w:r>
         <w:rPr>
           <w:rFonts w:hint="cs"/>
@@ -14144,7 +14700,7 @@
       <w:r>
         <w:t xml:space="preserve"> used in the Project)</w:t>
       </w:r>
-      <w:bookmarkEnd w:id="29"/>
+      <w:bookmarkEnd w:id="30"/>
     </w:p>
     <w:p>
       <w:pPr>
@@ -14230,7 +14786,6 @@
         </w:numPr>
       </w:pPr>
       <w:r>
-        <w:lastRenderedPageBreak/>
         <w:t>Dart</w:t>
       </w:r>
       <w:r>
@@ -14539,6 +15094,7 @@
           <w:rFonts w:cs="Times New Roman"/>
           <w:rtl/>
         </w:rPr>
+        <w:lastRenderedPageBreak/>
         <w:t xml:space="preserve">تُسهِّل </w:t>
       </w:r>
       <w:r>
@@ -15021,7 +15577,6 @@
           <w:rFonts w:cs="Times New Roman" w:hint="cs"/>
           <w:rtl/>
         </w:rPr>
-        <w:lastRenderedPageBreak/>
         <w:t>الأدوات المستخدمة في بناء المشروع:</w:t>
       </w:r>
     </w:p>
@@ -15060,7 +15615,7 @@
                 <w:rFonts w:cs="Times New Roman"/>
               </w:rPr>
               <w:pict>
-                <v:shape id="_x0000_i1027" type="#_x0000_t75" style="width:86.25pt;height:86.25pt">
+                <v:shape id="_x0000_i1028" type="#_x0000_t75" style="width:86.25pt;height:86.25pt">
                   <v:imagedata r:id="rId14" o:title="Visual_Studio_Code"/>
                 </v:shape>
               </w:pict>
@@ -15352,8 +15907,9 @@
               <w:rPr>
                 <w:rFonts w:cs="Times New Roman"/>
               </w:rPr>
+              <w:lastRenderedPageBreak/>
               <w:pict>
-                <v:shape id="_x0000_i1028" type="#_x0000_t75" style="width:78.1pt;height:95.1pt">
+                <v:shape id="_x0000_i1029" type="#_x0000_t75" style="width:78pt;height:95.25pt">
                   <v:imagedata r:id="rId15" o:title="Android Studio"/>
                 </v:shape>
               </w:pict>
@@ -15470,7 +16026,7 @@
                 <w:rFonts w:cs="Times New Roman"/>
               </w:rPr>
               <w:pict>
-                <v:shape id="_x0000_i1029" type="#_x0000_t75" style="width:81.5pt;height:81.5pt">
+                <v:shape id="_x0000_i1030" type="#_x0000_t75" style="width:81.75pt;height:81.75pt">
                   <v:imagedata r:id="rId16" o:title="Google_Chrome_icon"/>
                 </v:shape>
               </w:pict>
@@ -15566,7 +16122,7 @@
                 <w:rFonts w:cs="Times New Roman"/>
               </w:rPr>
               <w:pict>
-                <v:shape id="_x0000_i1030" type="#_x0000_t75" style="width:85.6pt;height:85.6pt">
+                <v:shape id="_x0000_i1031" type="#_x0000_t75" style="width:85.5pt;height:85.5pt">
                   <v:imagedata r:id="rId17" o:title="github"/>
                 </v:shape>
               </w:pict>
@@ -15692,7 +16248,7 @@
                 <w:rFonts w:cs="Times New Roman"/>
               </w:rPr>
               <w:pict>
-                <v:shape id="_x0000_i1031" type="#_x0000_t75" style="width:84.9pt;height:84.9pt">
+                <v:shape id="_x0000_i1032" type="#_x0000_t75" style="width:84.75pt;height:84.75pt">
                   <v:imagedata r:id="rId18" o:title="trello"/>
                 </v:shape>
               </w:pict>
@@ -15814,8 +16370,9 @@
               <w:rPr>
                 <w:rFonts w:cs="Times New Roman"/>
               </w:rPr>
+              <w:lastRenderedPageBreak/>
               <w:pict>
-                <v:shape id="_x0000_i1032" type="#_x0000_t75" style="width:89pt;height:89pt">
+                <v:shape id="_x0000_i1033" type="#_x0000_t75" style="width:89.25pt;height:89.25pt">
                   <v:imagedata r:id="rId19" o:title="Diagrams"/>
                 </v:shape>
               </w:pict>
@@ -15839,6 +16396,7 @@
               <w:rPr>
                 <w:rFonts w:cs="Times New Roman"/>
               </w:rPr>
+              <w:lastRenderedPageBreak/>
               <w:t>Draw.io</w:t>
             </w:r>
           </w:p>
@@ -15972,7 +16530,7 @@
           <w:rtl/>
         </w:rPr>
       </w:pPr>
-      <w:bookmarkStart w:id="30" w:name="_Toc122887729"/>
+      <w:bookmarkStart w:id="31" w:name="_Toc122887729"/>
       <w:r>
         <w:rPr>
           <w:rFonts w:hint="cs"/>
@@ -15984,7 +16542,7 @@
       <w:r>
         <w:t>(Term related to the Project)</w:t>
       </w:r>
-      <w:bookmarkEnd w:id="30"/>
+      <w:bookmarkEnd w:id="31"/>
     </w:p>
     <w:p>
       <w:pPr>
@@ -16217,7 +16775,6 @@
           <w:rFonts w:cs="Times New Roman"/>
           <w:rtl/>
         </w:rPr>
-        <w:lastRenderedPageBreak/>
         <w:t xml:space="preserve">هي التفاعل بين المستخدمين </w:t>
       </w:r>
       <w:r>
@@ -16351,6 +16908,7 @@
           <w:rFonts w:cs="Times New Roman"/>
           <w:rtl/>
         </w:rPr>
+        <w:lastRenderedPageBreak/>
         <w:t>هي رسالة يقوم ناشر التطبيق بإرسالها في أي وقت لتظهر على أجهزة الهاتف المحمول حتى لو لم يقم المستخدم بتشغيل التطبيق</w:t>
       </w:r>
       <w:r>
@@ -16646,7 +17204,14 @@
           <w:rFonts w:hint="cs"/>
           <w:rtl/>
         </w:rPr>
-        <w:t>المركز الطبي:</w:t>
+        <w:t>بنك الدم</w:t>
+      </w:r>
+      <w:r>
+        <w:rPr>
+          <w:rFonts w:hint="cs"/>
+          <w:rtl/>
+        </w:rPr>
+        <w:t>:</w:t>
       </w:r>
     </w:p>
     <w:p>
@@ -16683,20 +17248,19 @@
       <w:pPr>
         <w:pStyle w:val="Heading2"/>
       </w:pPr>
-      <w:bookmarkStart w:id="31" w:name="_Toc122887730"/>
+      <w:bookmarkStart w:id="32" w:name="_Toc122887730"/>
       <w:r>
         <w:rPr>
           <w:rFonts w:hint="cs"/>
           <w:szCs w:val="28"/>
           <w:rtl/>
         </w:rPr>
-        <w:lastRenderedPageBreak/>
         <w:t xml:space="preserve">المشاريع السابقة </w:t>
       </w:r>
       <w:r>
         <w:t>(Previous Projects)</w:t>
       </w:r>
-      <w:bookmarkEnd w:id="31"/>
+      <w:bookmarkEnd w:id="32"/>
     </w:p>
     <w:p>
       <w:pPr>
@@ -16748,8 +17312,9 @@
         <w:rPr>
           <w:lang w:bidi="ar-AE"/>
         </w:rPr>
+        <w:lastRenderedPageBreak/>
         <w:pict>
-          <v:shape id="_x0000_i1033" type="#_x0000_t75" style="width:194.25pt;height:358.65pt">
+          <v:shape id="_x0000_i1025" type="#_x0000_t75" style="width:194.25pt;height:358.5pt">
             <v:imagedata r:id="rId20" o:title="yemen blood bank" croptop="2392f" cropbottom="3834f"/>
           </v:shape>
         </w:pict>
@@ -16895,7 +17460,23 @@
           <w:rtl/>
           <w:lang w:bidi="ar-AE"/>
         </w:rPr>
-        <w:t>لا يوفر التسجيل كمركز طبي.</w:t>
+        <w:t xml:space="preserve">لا يوفر التسجيل </w:t>
+      </w:r>
+      <w:r>
+        <w:rPr>
+          <w:rFonts w:hint="cs"/>
+          <w:rtl/>
+          <w:lang w:bidi="ar-AE"/>
+        </w:rPr>
+        <w:t>كبنك دم</w:t>
+      </w:r>
+      <w:r>
+        <w:rPr>
+          <w:rFonts w:hint="cs"/>
+          <w:rtl/>
+          <w:lang w:bidi="ar-AE"/>
+        </w:rPr>
+        <w:t>.</w:t>
       </w:r>
     </w:p>
     <w:p>
@@ -16982,7 +17563,7 @@
         </w:rPr>
         <w:lastRenderedPageBreak/>
         <w:pict>
-          <v:shape id="_x0000_i1034" type="#_x0000_t75" style="width:214.65pt;height:377.65pt">
+          <v:shape id="_x0000_i1026" type="#_x0000_t75" style="width:214.5pt;height:377.25pt">
             <v:imagedata r:id="rId21" o:title="shabwa blood bank" croptop="5304f" cropbottom="5742f"/>
           </v:shape>
         </w:pict>
@@ -17199,7 +17780,7 @@
         </w:rPr>
         <w:lastRenderedPageBreak/>
         <w:pict>
-          <v:shape id="_x0000_i1035" type="#_x0000_t75" style="width:351.85pt;height:218.05pt">
+          <v:shape id="_x0000_i1027" type="#_x0000_t75" style="width:351.75pt;height:218.25pt">
             <v:imagedata r:id="rId22" o:title="blood bank system sana'a" croptop="8995f" cropbottom="1285f" cropleft="15406f" cropright="8770f"/>
           </v:shape>
         </w:pict>
@@ -17295,7 +17876,15 @@
           <w:rtl/>
           <w:lang w:bidi="ar-AE"/>
         </w:rPr>
-        <w:t xml:space="preserve"> إشراف الدكتور شرف الحميدي.</w:t>
+        <w:t xml:space="preserve"> إشراف الدكتور شرف الحم</w:t>
+      </w:r>
+      <w:r>
+        <w:rPr>
+          <w:rFonts w:hint="cs"/>
+          <w:rtl/>
+          <w:lang w:bidi="ar-AE"/>
+        </w:rPr>
+        <w:t>دي.</w:t>
       </w:r>
     </w:p>
     <w:p>
@@ -17431,7 +18020,7 @@
       <w:pPr>
         <w:pStyle w:val="Heading2"/>
       </w:pPr>
-      <w:bookmarkStart w:id="32" w:name="_Toc122887731"/>
+      <w:bookmarkStart w:id="33" w:name="_Toc122887731"/>
       <w:r>
         <w:rPr>
           <w:rFonts w:hint="cs"/>
@@ -17443,7 +18032,7 @@
       <w:r>
         <w:t>(Chapter Summery)</w:t>
       </w:r>
-      <w:bookmarkEnd w:id="32"/>
+      <w:bookmarkEnd w:id="33"/>
     </w:p>
     <w:p>
       <w:pPr>
@@ -17471,8 +18060,6 @@
           <w:lang w:bidi="ar-AE"/>
         </w:rPr>
       </w:pPr>
-      <w:bookmarkStart w:id="33" w:name="_GoBack"/>
-      <w:bookmarkEnd w:id="33"/>
     </w:p>
     <w:p>
       <w:pPr>
@@ -18922,7 +19509,6 @@
     <w:p>
       <w:pPr>
         <w:rPr>
-          <w:rFonts w:hint="cs"/>
           <w:rtl/>
         </w:rPr>
       </w:pPr>
@@ -19012,7 +19598,6 @@
     <w:p>
       <w:pPr>
         <w:rPr>
-          <w:rFonts w:hint="cs"/>
           <w:rtl/>
         </w:rPr>
       </w:pPr>
@@ -19038,9 +19623,6 @@
           <w:ilvl w:val="1"/>
           <w:numId w:val="17"/>
         </w:numPr>
-        <w:rPr>
-          <w:rFonts w:hint="cs"/>
-        </w:rPr>
       </w:pPr>
       <w:r>
         <w:rPr>
@@ -19054,28 +19636,14 @@
           <w:rFonts w:hint="cs"/>
           <w:rtl/>
         </w:rPr>
-        <w:t xml:space="preserve">توفير أقصر وأسهل طريقة ممكنة </w:t>
-      </w:r>
-      <w:r>
-        <w:rPr>
-          <w:rFonts w:hint="cs"/>
-          <w:rtl/>
-        </w:rPr>
-        <w:t>لوصول</w:t>
-      </w:r>
-      <w:r>
-        <w:rPr>
-          <w:rFonts w:hint="cs"/>
-          <w:rtl/>
-        </w:rPr>
-        <w:t xml:space="preserve"> محتاج الدم إلى</w:t>
-      </w:r>
-      <w:r>
-        <w:rPr>
-          <w:rFonts w:hint="cs"/>
-          <w:rtl/>
-        </w:rPr>
-        <w:t xml:space="preserve"> متبرع أو مركز طبي بوفر الدم</w:t>
+        <w:t xml:space="preserve">توفير أقصر وأسهل طريقة ممكنة لوصول محتاج الدم إلى متبرع أو </w:t>
+      </w:r>
+      <w:r>
+        <w:rPr>
+          <w:rFonts w:hint="cs"/>
+          <w:rtl/>
+        </w:rPr>
+        <w:t>بنك دم</w:t>
       </w:r>
       <w:r>
         <w:rPr>
@@ -19107,31 +19675,7 @@
           <w:rtl/>
           <w:lang w:bidi="ar-AE"/>
         </w:rPr>
-        <w:t>تطوير فريق ال</w:t>
-      </w:r>
-      <w:r>
-        <w:rPr>
-          <w:rFonts w:hint="cs"/>
-          <w:rtl/>
-          <w:lang w:bidi="ar-AE"/>
-        </w:rPr>
-        <w:t xml:space="preserve">مشروع برمجيًا ببعض </w:t>
-      </w:r>
-      <w:r>
-        <w:rPr>
-          <w:rFonts w:hint="cs"/>
-          <w:rtl/>
-          <w:lang w:bidi="ar-AE"/>
-        </w:rPr>
-        <w:t>التقنيات الحديثة ، بحيث يكون جاهز لمواكبة سوق العمل</w:t>
-      </w:r>
-      <w:r>
-        <w:rPr>
-          <w:rFonts w:hint="cs"/>
-          <w:rtl/>
-          <w:lang w:bidi="ar-AE"/>
-        </w:rPr>
-        <w:t>.</w:t>
+        <w:t>تطوير فريق المشروع برمجيًا ببعض التقنيات الحديثة ، بحيث يكون جاهز لمواكبة سوق العمل.</w:t>
       </w:r>
     </w:p>
     <w:p>
@@ -19182,9 +19726,6 @@
           <w:ilvl w:val="0"/>
           <w:numId w:val="40"/>
         </w:numPr>
-        <w:rPr>
-          <w:rFonts w:hint="cs"/>
-        </w:rPr>
       </w:pPr>
       <w:r>
         <w:rPr>
@@ -19201,9 +19742,6 @@
           <w:ilvl w:val="0"/>
           <w:numId w:val="40"/>
         </w:numPr>
-        <w:rPr>
-          <w:rFonts w:hint="cs"/>
-        </w:rPr>
       </w:pPr>
       <w:r>
         <w:rPr>
@@ -19262,9 +19800,6 @@
           <w:ilvl w:val="0"/>
           <w:numId w:val="40"/>
         </w:numPr>
-        <w:rPr>
-          <w:rFonts w:hint="cs"/>
-        </w:rPr>
       </w:pPr>
       <w:r>
         <w:rPr>
@@ -19281,9 +19816,6 @@
           <w:ilvl w:val="1"/>
           <w:numId w:val="17"/>
         </w:numPr>
-        <w:rPr>
-          <w:rFonts w:hint="cs"/>
-        </w:rPr>
       </w:pPr>
       <w:r>
         <w:rPr>
@@ -19300,9 +19832,6 @@
           <w:ilvl w:val="1"/>
           <w:numId w:val="17"/>
         </w:numPr>
-        <w:rPr>
-          <w:rFonts w:hint="cs"/>
-        </w:rPr>
       </w:pPr>
       <w:r>
         <w:rPr>
@@ -19335,16 +19864,27 @@
           <w:ilvl w:val="0"/>
           <w:numId w:val="40"/>
         </w:numPr>
-        <w:rPr>
-          <w:rFonts w:hint="cs"/>
-        </w:rPr>
-      </w:pPr>
-      <w:r>
-        <w:rPr>
-          <w:rFonts w:hint="cs"/>
-          <w:rtl/>
-        </w:rPr>
-        <w:t>عرض المراكز الطبية في نفس المنطقة التي تم البحث فيها والتي توفر كمية الزمر المناسبة لزمرة المحتاج.</w:t>
+      </w:pPr>
+      <w:r>
+        <w:rPr>
+          <w:rFonts w:hint="cs"/>
+          <w:rtl/>
+        </w:rPr>
+        <w:t xml:space="preserve">عرض </w:t>
+      </w:r>
+      <w:r>
+        <w:rPr>
+          <w:rFonts w:hint="cs"/>
+          <w:rtl/>
+        </w:rPr>
+        <w:t>بنوك الدم</w:t>
+      </w:r>
+      <w:r>
+        <w:rPr>
+          <w:rFonts w:hint="cs"/>
+          <w:rtl/>
+        </w:rPr>
+        <w:t xml:space="preserve"> في نفس المنطقة التي تم البحث فيها والتي توفر كمية الزمر المناسبة لزمرة المحتاج.</w:t>
       </w:r>
     </w:p>
     <w:p>
@@ -19354,9 +19894,6 @@
           <w:ilvl w:val="0"/>
           <w:numId w:val="40"/>
         </w:numPr>
-        <w:rPr>
-          <w:rFonts w:hint="cs"/>
-        </w:rPr>
       </w:pPr>
       <w:r>
         <w:rPr>
@@ -19387,9 +19924,6 @@
           <w:ilvl w:val="0"/>
           <w:numId w:val="40"/>
         </w:numPr>
-        <w:rPr>
-          <w:rFonts w:hint="cs"/>
-        </w:rPr>
       </w:pPr>
       <w:r>
         <w:rPr>
@@ -19487,9 +20021,6 @@
           <w:ilvl w:val="0"/>
           <w:numId w:val="41"/>
         </w:numPr>
-        <w:rPr>
-          <w:rFonts w:hint="cs"/>
-        </w:rPr>
       </w:pPr>
       <w:r>
         <w:rPr>
@@ -19556,9 +20087,6 @@
           <w:ilvl w:val="1"/>
           <w:numId w:val="17"/>
         </w:numPr>
-        <w:rPr>
-          <w:rFonts w:hint="cs"/>
-        </w:rPr>
       </w:pPr>
       <w:r>
         <w:rPr>
@@ -19621,11 +20149,6 @@
       <w:bookmarkEnd w:id="58"/>
     </w:p>
     <w:p>
-      <w:pPr>
-        <w:rPr>
-          <w:rtl/>
-        </w:rPr>
-      </w:pPr>
       <w:r>
         <w:rPr>
           <w:rFonts w:hint="cs"/>
@@ -19680,7 +20203,21 @@
           <w:rFonts w:hint="cs"/>
           <w:rtl/>
         </w:rPr>
-        <w:t>ن الصعوبات والتحديات وإخراج الجانب النظري من المشروع متبعين بذلك توجيهات مسؤولة مشاريع التخرج عن قسم علوم الحاسوب وتقنية المعلومات في كلية العلوم جامعة إب</w:t>
+        <w:t>ن الصعوبات والتحديات وإخراج الجانب النظري من المشروع متبعين بذلك توجيهات مسؤولة مشاريع التخرج عن قسم علوم الحاسوب وتقنية المعلومات</w:t>
+      </w:r>
+      <w:r>
+        <w:rPr>
+          <w:rFonts w:hint="cs"/>
+          <w:rtl/>
+        </w:rPr>
+        <w:t xml:space="preserve"> الدكتورة ندى الحميدي ومشرف المشروع الدكتور نشوان المجمر</w:t>
+      </w:r>
+      <w:r>
+        <w:rPr>
+          <w:rFonts w:hint="cs"/>
+          <w:rtl/>
+        </w:rPr>
+        <w:t xml:space="preserve"> في كلية العلوم جامعة إب</w:t>
       </w:r>
       <w:r>
         <w:rPr>
@@ -19696,6 +20233,13 @@
         </w:rPr>
         <w:t>.</w:t>
       </w:r>
+    </w:p>
+    <w:p>
+      <w:pPr>
+        <w:rPr>
+          <w:rtl/>
+        </w:rPr>
+      </w:pPr>
     </w:p>
     <w:p>
       <w:pPr>
@@ -19815,7 +20359,7 @@
             <w:rtl/>
             <w:lang w:val="ar-SA" w:bidi="ar-SA"/>
           </w:rPr>
-          <w:t>25</w:t>
+          <w:t>6</w:t>
         </w:r>
         <w:r>
           <w:fldChar w:fldCharType="end"/>
@@ -25157,7 +25701,7 @@
 </file>
 
 <file path=customXml/itemProps1.xml><?xml version="1.0" encoding="utf-8"?>
-<ds:datastoreItem xmlns:ds="http://schemas.openxmlformats.org/officeDocument/2006/customXml" ds:itemID="{F3698B9B-0833-4B3C-A0AC-CFD1D2807EED}">
+<ds:datastoreItem xmlns:ds="http://schemas.openxmlformats.org/officeDocument/2006/customXml" ds:itemID="{28EA84FC-A4FB-428E-A094-E4C194E54F77}">
   <ds:schemaRefs>
     <ds:schemaRef ds:uri="http://schemas.openxmlformats.org/officeDocument/2006/bibliography"/>
   </ds:schemaRefs>

</xml_diff>